<commit_message>
games ECO added, even if PGN's ECO has a typo
</commit_message>
<xml_diff>
--- a/DOCX/1879-_-__Breslau_Breslau_( Mendelsohn, J. - Tarrasch, Siegbert ).docx
+++ b/DOCX/1879-_-__Breslau_Breslau_( Mendelsohn, J. - Tarrasch, Siegbert ).docx
@@ -31,14 +31,78 @@
     </w:p>
     <w:p>
       <w:r>
-        <w:t>C51</w:t>
+        <w:t>C - Open Games and the French Defense</w:t>
+        <w:br/>
+        <w:t xml:space="preserve">C51 - Evans gambit </w:t>
+        <w:br/>
+        <w:t xml:space="preserve"> </w:t>
+        <w:br/>
+        <w:t xml:space="preserve">1. e4 e5 2. Nf3 Nc6 3. Bc4 Bc5 4. b4 Bxb4 </w:t>
+        <w:br/>
       </w:r>
     </w:p>
-    <w:p>
-      <w:r>
-        <w:t>some words about the game's ECO</w:t>
-      </w:r>
-    </w:p>
+    <w:tbl>
+      <w:tblPr>
+        <w:tblW w:type="auto" w:w="0"/>
+        <w:tblLook w:firstColumn="1" w:firstRow="1" w:lastColumn="0" w:lastRow="0" w:noHBand="0" w:noVBand="1" w:val="04A0"/>
+      </w:tblPr>
+      <w:tblGrid>
+        <w:gridCol w:w="8788"/>
+      </w:tblGrid>
+      <w:tr>
+        <w:tc>
+          <w:tcPr>
+            <w:tcW w:type="dxa" w:w="8788"/>
+          </w:tcPr>
+          <w:p>
+            <w:pPr>
+              <w:keepNext/>
+              <w:spacing w:line="240" w:lineRule="auto" w:before="0" w:after="0"/>
+            </w:pPr>
+            <w:r>
+              <w:rPr>
+                <w:rFonts w:ascii="Chess Merida" w:hAnsi="Chess Merida"/>
+                <w:sz w:val="40"/>
+              </w:rPr>
+              <w:t>1222222223</w:t>
+              <w:br/>
+              <w:t>Çt+vWl+mT5</w:t>
+              <w:br/>
+              <w:t>ÆOoOo+oOo5</w:t>
+              <w:br/>
+              <w:t>Å*+m+*+*+5</w:t>
+              <w:br/>
+              <w:t>Ä+*+*O*+*5</w:t>
+              <w:br/>
+              <w:t>Ã*Vb+p+*+5</w:t>
+              <w:br/>
+              <w:t>Â+*+*+n+*5</w:t>
+              <w:br/>
+              <w:t>Áp+pP*PpP5</w:t>
+              <w:br/>
+              <w:t>ÀRnBqK*+r5</w:t>
+              <w:br/>
+              <w:t>7ÈÉÊËÌÍÎÏ9</w:t>
+            </w:r>
+          </w:p>
+        </w:tc>
+      </w:tr>
+      <w:tr>
+        <w:tc>
+          <w:tcPr>
+            <w:tcW w:type="dxa" w:w="8788"/>
+          </w:tcPr>
+          <w:p>
+            <w:pPr>
+              <w:spacing w:after="0"/>
+            </w:pPr>
+            <w:r>
+              <w:t>4.  ... Bxb4</w:t>
+            </w:r>
+          </w:p>
+        </w:tc>
+      </w:tr>
+    </w:tbl>
     <w:p>
       <w:r>
         <w:br w:type="page"/>

</xml_diff>